<commit_message>
Week 2 minutes + minutes template
</commit_message>
<xml_diff>
--- a/Meeting Details/Minutes week 2a.docx
+++ b/Meeting Details/Minutes week 2a.docx
@@ -7,8 +7,12 @@
         <w:pStyle w:val="Heading1"/>
         <w:rPr>
           <w:b/>
+          <w:color w:val="000000" w:themeColor="text1"/>
+          <w:sz w:val="40"/>
         </w:rPr>
       </w:pPr>
+      <w:bookmarkStart w:id="0" w:name="_GoBack"/>
+      <w:bookmarkEnd w:id="0"/>
       <w:r>
         <w:rPr>
           <w:b/>
@@ -25,7 +29,162 @@
         </w:rPr>
         <w:t xml:space="preserve"> | Start 11:00am</w:t>
       </w:r>
+      <w:r>
+        <w:rPr>
+          <w:b/>
+          <w:color w:val="000000" w:themeColor="text1"/>
+          <w:sz w:val="40"/>
+        </w:rPr>
+        <w:t xml:space="preserve"> | Finish 1:00pm</w:t>
+      </w:r>
     </w:p>
+    <w:p/>
+    <w:tbl>
+      <w:tblPr>
+        <w:tblStyle w:val="TableGrid"/>
+        <w:tblW w:w="0" w:type="auto"/>
+        <w:tblInd w:w="6799" w:type="dxa"/>
+        <w:tblLook w:val="04A0" w:firstRow="1" w:lastRow="0" w:firstColumn="1" w:lastColumn="0" w:noHBand="0" w:noVBand="1"/>
+      </w:tblPr>
+      <w:tblGrid>
+        <w:gridCol w:w="1418"/>
+        <w:gridCol w:w="799"/>
+      </w:tblGrid>
+      <w:tr>
+        <w:tc>
+          <w:tcPr>
+            <w:tcW w:w="2217" w:type="dxa"/>
+            <w:gridSpan w:val="2"/>
+          </w:tcPr>
+          <w:p>
+            <w:pPr>
+              <w:jc w:val="right"/>
+              <w:rPr>
+                <w:b/>
+              </w:rPr>
+            </w:pPr>
+            <w:r>
+              <w:rPr>
+                <w:b/>
+              </w:rPr>
+              <w:t>Members present</w:t>
+            </w:r>
+          </w:p>
+          <w:p>
+            <w:pPr>
+              <w:jc w:val="right"/>
+              <w:rPr>
+                <w:b/>
+              </w:rPr>
+            </w:pPr>
+          </w:p>
+        </w:tc>
+      </w:tr>
+      <w:tr>
+        <w:tc>
+          <w:tcPr>
+            <w:tcW w:w="1418" w:type="dxa"/>
+          </w:tcPr>
+          <w:p>
+            <w:r>
+              <w:t>Douglas</w:t>
+            </w:r>
+          </w:p>
+        </w:tc>
+        <w:tc>
+          <w:tcPr>
+            <w:tcW w:w="799" w:type="dxa"/>
+          </w:tcPr>
+          <w:p>
+            <w:pPr>
+              <w:jc w:val="right"/>
+            </w:pPr>
+            <w:r>
+              <w:t>Yes</w:t>
+            </w:r>
+          </w:p>
+        </w:tc>
+      </w:tr>
+      <w:tr>
+        <w:tc>
+          <w:tcPr>
+            <w:tcW w:w="1418" w:type="dxa"/>
+          </w:tcPr>
+          <w:p>
+            <w:proofErr w:type="spellStart"/>
+            <w:r>
+              <w:t>Calum</w:t>
+            </w:r>
+            <w:proofErr w:type="spellEnd"/>
+          </w:p>
+        </w:tc>
+        <w:tc>
+          <w:tcPr>
+            <w:tcW w:w="799" w:type="dxa"/>
+          </w:tcPr>
+          <w:p>
+            <w:pPr>
+              <w:jc w:val="right"/>
+            </w:pPr>
+            <w:r>
+              <w:t>Yes</w:t>
+            </w:r>
+          </w:p>
+        </w:tc>
+      </w:tr>
+      <w:tr>
+        <w:tc>
+          <w:tcPr>
+            <w:tcW w:w="1418" w:type="dxa"/>
+          </w:tcPr>
+          <w:p>
+            <w:proofErr w:type="spellStart"/>
+            <w:r>
+              <w:t>Ruka</w:t>
+            </w:r>
+            <w:proofErr w:type="spellEnd"/>
+          </w:p>
+        </w:tc>
+        <w:tc>
+          <w:tcPr>
+            <w:tcW w:w="799" w:type="dxa"/>
+          </w:tcPr>
+          <w:p>
+            <w:pPr>
+              <w:jc w:val="right"/>
+            </w:pPr>
+            <w:r>
+              <w:t>Yes</w:t>
+            </w:r>
+          </w:p>
+        </w:tc>
+      </w:tr>
+      <w:tr>
+        <w:tc>
+          <w:tcPr>
+            <w:tcW w:w="1418" w:type="dxa"/>
+          </w:tcPr>
+          <w:p>
+            <w:r>
+              <w:t>Will</w:t>
+            </w:r>
+          </w:p>
+        </w:tc>
+        <w:tc>
+          <w:tcPr>
+            <w:tcW w:w="799" w:type="dxa"/>
+          </w:tcPr>
+          <w:p>
+            <w:pPr>
+              <w:jc w:val="right"/>
+            </w:pPr>
+            <w:r>
+              <w:t>Yes</w:t>
+            </w:r>
+          </w:p>
+        </w:tc>
+      </w:tr>
+    </w:tbl>
     <w:p/>
     <w:tbl>
       <w:tblPr>
@@ -94,7 +253,16 @@
           </w:tcPr>
           <w:p>
             <w:r>
-              <w:t>Began constructing user stories based on the developers’ and clients’ list of features.</w:t>
+              <w:t>All members b</w:t>
+            </w:r>
+            <w:r>
+              <w:t>egan</w:t>
+            </w:r>
+            <w:r>
+              <w:t xml:space="preserve"> independently</w:t>
+            </w:r>
+            <w:r>
+              <w:t xml:space="preserve"> constructing user stories based on the developers’ and clients’ list of features.</w:t>
             </w:r>
           </w:p>
         </w:tc>
@@ -105,19 +273,74 @@
             <w:tcW w:w="1696" w:type="dxa"/>
           </w:tcPr>
           <w:p>
-            <w:bookmarkStart w:id="0" w:name="_GoBack"/>
-            <w:bookmarkEnd w:id="0"/>
+            <w:r>
+              <w:t>12:30pm</w:t>
+            </w:r>
           </w:p>
         </w:tc>
         <w:tc>
           <w:tcPr>
             <w:tcW w:w="7320" w:type="dxa"/>
           </w:tcPr>
-          <w:p/>
+          <w:p>
+            <w:r>
+              <w:t>All members shared their user stories and discussed improvements and changes.</w:t>
+            </w:r>
+          </w:p>
+        </w:tc>
+      </w:tr>
+      <w:tr>
+        <w:tc>
+          <w:tcPr>
+            <w:tcW w:w="1696" w:type="dxa"/>
+          </w:tcPr>
+          <w:p>
+            <w:r>
+              <w:t>1:00pm</w:t>
+            </w:r>
+          </w:p>
+        </w:tc>
+        <w:tc>
+          <w:tcPr>
+            <w:tcW w:w="7320" w:type="dxa"/>
+          </w:tcPr>
+          <w:p>
+            <w:r>
+              <w:t xml:space="preserve">All happy with current stories, agreed to upload all to </w:t>
+            </w:r>
+            <w:proofErr w:type="spellStart"/>
+            <w:r>
+              <w:t>guthub</w:t>
+            </w:r>
+            <w:proofErr w:type="spellEnd"/>
+            <w:r>
+              <w:t xml:space="preserve"> and combine into one document.</w:t>
+            </w:r>
+          </w:p>
         </w:tc>
       </w:tr>
     </w:tbl>
     <w:p/>
+    <w:p>
+      <w:r>
+        <w:rPr>
+          <w:b/>
+        </w:rPr>
+        <w:t>Tasks for workshop</w:t>
+      </w:r>
+    </w:p>
+    <w:p>
+      <w:pPr>
+        <w:pStyle w:val="ListParagraph"/>
+        <w:numPr>
+          <w:ilvl w:val="0"/>
+          <w:numId w:val="2"/>
+        </w:numPr>
+      </w:pPr>
+      <w:r>
+        <w:t>Explore the Django framework</w:t>
+      </w:r>
+    </w:p>
     <w:sectPr>
       <w:headerReference w:type="default" r:id="rId7"/>
       <w:pgSz w:w="11906" w:h="16838"/>
@@ -201,6 +424,119 @@
 <file path=word/numbering.xml><?xml version="1.0" encoding="utf-8"?>
 <w:numbering xmlns:wpc="http://schemas.microsoft.com/office/word/2010/wordprocessingCanvas" xmlns:cx="http://schemas.microsoft.com/office/drawing/2014/chartex" xmlns:cx1="http://schemas.microsoft.com/office/drawing/2015/9/8/chartex" xmlns:cx2="http://schemas.microsoft.com/office/drawing/2015/10/21/chartex" xmlns:cx3="http://schemas.microsoft.com/office/drawing/2016/5/9/chartex" xmlns:cx4="http://schemas.microsoft.com/office/drawing/2016/5/10/chartex" xmlns:cx5="http://schemas.microsoft.com/office/drawing/2016/5/11/chartex" xmlns:mc="http://schemas.openxmlformats.org/markup-compatibility/2006" xmlns:o="urn:schemas-microsoft-com:office:office" xmlns:r="http://schemas.openxmlformats.org/officeDocument/2006/relationships" xmlns:m="http://schemas.openxmlformats.org/officeDocument/2006/math" xmlns:v="urn:schemas-microsoft-com:vml" xmlns:wp14="http://schemas.microsoft.com/office/word/2010/wordprocessingDrawing" xmlns:wp="http://schemas.openxmlformats.org/drawingml/2006/wordprocessingDrawing" xmlns:w10="urn:schemas-microsoft-com:office:word" xmlns:w="http://schemas.openxmlformats.org/wordprocessingml/2006/main" xmlns:w14="http://schemas.microsoft.com/office/word/2010/wordml" xmlns:w15="http://schemas.microsoft.com/office/word/2012/wordml" xmlns:w16se="http://schemas.microsoft.com/office/word/2015/wordml/symex" xmlns:wpg="http://schemas.microsoft.com/office/word/2010/wordprocessingGroup" xmlns:wpi="http://schemas.microsoft.com/office/word/2010/wordprocessingInk" xmlns:wne="http://schemas.microsoft.com/office/word/2006/wordml" xmlns:wps="http://schemas.microsoft.com/office/word/2010/wordprocessingShape" mc:Ignorable="w14 w15 w16se wp14">
   <w:abstractNum w:abstractNumId="0" w15:restartNumberingAfterBreak="0">
+    <w:nsid w:val="1E0024EB"/>
+    <w:multiLevelType w:val="hybridMultilevel"/>
+    <w:tmpl w:val="E4F632C0"/>
+    <w:lvl w:ilvl="0" w:tplc="0C090001">
+      <w:start w:val="1"/>
+      <w:numFmt w:val="bullet"/>
+      <w:lvlText w:val=""/>
+      <w:lvlJc w:val="left"/>
+      <w:pPr>
+        <w:ind w:left="720" w:hanging="360"/>
+      </w:pPr>
+      <w:rPr>
+        <w:rFonts w:ascii="Symbol" w:hAnsi="Symbol" w:hint="default"/>
+      </w:rPr>
+    </w:lvl>
+    <w:lvl w:ilvl="1" w:tplc="0C090003" w:tentative="1">
+      <w:start w:val="1"/>
+      <w:numFmt w:val="bullet"/>
+      <w:lvlText w:val="o"/>
+      <w:lvlJc w:val="left"/>
+      <w:pPr>
+        <w:ind w:left="1440" w:hanging="360"/>
+      </w:pPr>
+      <w:rPr>
+        <w:rFonts w:ascii="Courier New" w:hAnsi="Courier New" w:cs="Courier New" w:hint="default"/>
+      </w:rPr>
+    </w:lvl>
+    <w:lvl w:ilvl="2" w:tplc="0C090005" w:tentative="1">
+      <w:start w:val="1"/>
+      <w:numFmt w:val="bullet"/>
+      <w:lvlText w:val=""/>
+      <w:lvlJc w:val="left"/>
+      <w:pPr>
+        <w:ind w:left="2160" w:hanging="360"/>
+      </w:pPr>
+      <w:rPr>
+        <w:rFonts w:ascii="Wingdings" w:hAnsi="Wingdings" w:hint="default"/>
+      </w:rPr>
+    </w:lvl>
+    <w:lvl w:ilvl="3" w:tplc="0C090001" w:tentative="1">
+      <w:start w:val="1"/>
+      <w:numFmt w:val="bullet"/>
+      <w:lvlText w:val=""/>
+      <w:lvlJc w:val="left"/>
+      <w:pPr>
+        <w:ind w:left="2880" w:hanging="360"/>
+      </w:pPr>
+      <w:rPr>
+        <w:rFonts w:ascii="Symbol" w:hAnsi="Symbol" w:hint="default"/>
+      </w:rPr>
+    </w:lvl>
+    <w:lvl w:ilvl="4" w:tplc="0C090003" w:tentative="1">
+      <w:start w:val="1"/>
+      <w:numFmt w:val="bullet"/>
+      <w:lvlText w:val="o"/>
+      <w:lvlJc w:val="left"/>
+      <w:pPr>
+        <w:ind w:left="3600" w:hanging="360"/>
+      </w:pPr>
+      <w:rPr>
+        <w:rFonts w:ascii="Courier New" w:hAnsi="Courier New" w:cs="Courier New" w:hint="default"/>
+      </w:rPr>
+    </w:lvl>
+    <w:lvl w:ilvl="5" w:tplc="0C090005" w:tentative="1">
+      <w:start w:val="1"/>
+      <w:numFmt w:val="bullet"/>
+      <w:lvlText w:val=""/>
+      <w:lvlJc w:val="left"/>
+      <w:pPr>
+        <w:ind w:left="4320" w:hanging="360"/>
+      </w:pPr>
+      <w:rPr>
+        <w:rFonts w:ascii="Wingdings" w:hAnsi="Wingdings" w:hint="default"/>
+      </w:rPr>
+    </w:lvl>
+    <w:lvl w:ilvl="6" w:tplc="0C090001" w:tentative="1">
+      <w:start w:val="1"/>
+      <w:numFmt w:val="bullet"/>
+      <w:lvlText w:val=""/>
+      <w:lvlJc w:val="left"/>
+      <w:pPr>
+        <w:ind w:left="5040" w:hanging="360"/>
+      </w:pPr>
+      <w:rPr>
+        <w:rFonts w:ascii="Symbol" w:hAnsi="Symbol" w:hint="default"/>
+      </w:rPr>
+    </w:lvl>
+    <w:lvl w:ilvl="7" w:tplc="0C090003" w:tentative="1">
+      <w:start w:val="1"/>
+      <w:numFmt w:val="bullet"/>
+      <w:lvlText w:val="o"/>
+      <w:lvlJc w:val="left"/>
+      <w:pPr>
+        <w:ind w:left="5760" w:hanging="360"/>
+      </w:pPr>
+      <w:rPr>
+        <w:rFonts w:ascii="Courier New" w:hAnsi="Courier New" w:cs="Courier New" w:hint="default"/>
+      </w:rPr>
+    </w:lvl>
+    <w:lvl w:ilvl="8" w:tplc="0C090005" w:tentative="1">
+      <w:start w:val="1"/>
+      <w:numFmt w:val="bullet"/>
+      <w:lvlText w:val=""/>
+      <w:lvlJc w:val="left"/>
+      <w:pPr>
+        <w:ind w:left="6480" w:hanging="360"/>
+      </w:pPr>
+      <w:rPr>
+        <w:rFonts w:ascii="Wingdings" w:hAnsi="Wingdings" w:hint="default"/>
+      </w:rPr>
+    </w:lvl>
+  </w:abstractNum>
+  <w:abstractNum w:abstractNumId="1" w15:restartNumberingAfterBreak="0">
     <w:nsid w:val="62AC1BA9"/>
     <w:multiLevelType w:val="hybridMultilevel"/>
     <w:tmpl w:val="D2FCCD64"/>
@@ -287,6 +623,9 @@
     </w:lvl>
   </w:abstractNum>
   <w:num w:numId="1">
+    <w:abstractNumId w:val="1"/>
+  </w:num>
+  <w:num w:numId="2">
     <w:abstractNumId w:val="0"/>
   </w:num>
 </w:numbering>

</xml_diff>